<commit_message>
- Updated cards (still shit)
</commit_message>
<xml_diff>
--- a/Sprints/2/Cards.docx
+++ b/Sprints/2/Cards.docx
@@ -158,6 +158,72 @@
           <w:lang w:val="en-US"/>
         </w:rPr>
       </w:pPr>
+      <w:r>
+        <w:rPr>
+          <w:lang w:val="en-US"/>
+        </w:rPr>
+        <w:t>- Get extra turn</w:t>
+      </w:r>
+    </w:p>
+    <w:p>
+      <w:pPr>
+        <w:rPr>
+          <w:lang w:val="en-US"/>
+        </w:rPr>
+      </w:pPr>
+    </w:p>
+    <w:p>
+      <w:pPr>
+        <w:pStyle w:val="Kop1"/>
+        <w:rPr>
+          <w:lang w:val="en-US"/>
+        </w:rPr>
+      </w:pPr>
+      <w:r>
+        <w:rPr>
+          <w:lang w:val="en-US"/>
+        </w:rPr>
+        <w:t>Trophies (4)</w:t>
+      </w:r>
+    </w:p>
+    <w:p>
+      <w:pPr>
+        <w:rPr>
+          <w:lang w:val="en-US"/>
+        </w:rPr>
+      </w:pPr>
+      <w:r>
+        <w:rPr>
+          <w:lang w:val="en-US"/>
+        </w:rPr>
+        <w:t>- Pay 250</w:t>
+      </w:r>
+    </w:p>
+    <w:p>
+      <w:pPr>
+        <w:rPr>
+          <w:lang w:val="en-US"/>
+        </w:rPr>
+      </w:pPr>
+      <w:r>
+        <w:rPr>
+          <w:lang w:val="en-US"/>
+        </w:rPr>
+        <w:t>- Get 200</w:t>
+      </w:r>
+    </w:p>
+    <w:p>
+      <w:pPr>
+        <w:rPr>
+          <w:lang w:val="en-US"/>
+        </w:rPr>
+      </w:pPr>
+      <w:r>
+        <w:rPr>
+          <w:lang w:val="en-US"/>
+        </w:rPr>
+        <w:t>- Move to prison</w:t>
+      </w:r>
       <w:bookmarkStart w:id="0" w:name="_GoBack"/>
       <w:bookmarkEnd w:id="0"/>
     </w:p>

</xml_diff>